<commit_message>
finished intro of paper
</commit_message>
<xml_diff>
--- a/submission/Paper_outline_figs_10_11_16_KJF.docx
+++ b/submission/Paper_outline_figs_10_11_16_KJF.docx
@@ -19,593 +19,443 @@
           <w:b/>
           <w:i/>
         </w:rPr>
-        <w:t xml:space="preserve">Clostridium </w:t>
-      </w:r>
-      <w:proofErr w:type="spellStart"/>
-      <w:r>
-        <w:rPr>
-          <w:b/>
+        <w:t>Clostridium difficile</w:t>
+      </w:r>
+      <w:r>
+        <w:rPr>
+          <w:b/>
+        </w:rPr>
+        <w:t xml:space="preserve"> severity in </w:t>
+      </w:r>
+      <w:r>
+        <w:rPr>
+          <w:b/>
+        </w:rPr>
+        <w:t>germ-free mice</w:t>
+      </w:r>
+      <w:r>
+        <w:rPr>
+          <w:b/>
+        </w:rPr>
+        <w:t xml:space="preserve"> colonized with human feces</w:t>
+      </w:r>
+    </w:p>
+    <w:p>
+      <w:r>
+        <w:t>Kaitlin J Flynn*, Nicholas Lesniak*, Alyxandr</w:t>
+      </w:r>
+      <w:r>
+        <w:t>ia M. Schubert, Hamide Sinani,</w:t>
+      </w:r>
+      <w:r>
+        <w:t xml:space="preserve"> anyone-else</w:t>
+      </w:r>
+      <w:r>
+        <w:t>-ERIN-ppl</w:t>
+      </w:r>
+      <w:r>
+        <w:t xml:space="preserve">?, </w:t>
+      </w:r>
+      <w:r>
+        <w:t xml:space="preserve">Ingrid Bergin, </w:t>
+      </w:r>
+      <w:r>
+        <w:t>Patrick D. Schloss</w:t>
+      </w:r>
+    </w:p>
+    <w:p/>
+    <w:p>
+      <w:pPr>
+        <w:rPr>
+          <w:b/>
+        </w:rPr>
+      </w:pPr>
+      <w:r>
+        <w:rPr>
+          <w:b/>
+        </w:rPr>
+        <w:t>Abstract</w:t>
+      </w:r>
+    </w:p>
+    <w:p>
+      <w:r>
+        <w:rPr>
+          <w:i/>
+        </w:rPr>
+        <w:t>Clostridium difficile</w:t>
+      </w:r>
+      <w:r>
+        <w:t xml:space="preserve"> causes diarrheal disease when it successfully colonizes a dysbiotic gut microbial community.  Current mouse models to study </w:t>
+      </w:r>
+      <w:r>
+        <w:rPr>
+          <w:i/>
+        </w:rPr>
+        <w:t>C. difficile</w:t>
+      </w:r>
+      <w:r>
+        <w:t xml:space="preserve"> </w:t>
+      </w:r>
+      <w:r>
+        <w:t>infection (CDI</w:t>
+      </w:r>
+      <w:r>
+        <w:t>) rely on pre-treatment with antibiotics to disrupt the mouse microbiome prio</w:t>
+      </w:r>
+      <w:r>
+        <w:t xml:space="preserve">r to </w:t>
+      </w:r>
+      <w:r>
+        <w:rPr>
+          <w:i/>
+        </w:rPr>
+        <w:t>C. difficile</w:t>
+      </w:r>
+      <w:r>
+        <w:t xml:space="preserve"> inoculation</w:t>
+      </w:r>
+      <w:r>
+        <w:t xml:space="preserve">. This is an effective model for many studies but does not allow for </w:t>
+      </w:r>
+      <w:r>
+        <w:t>analysis</w:t>
+      </w:r>
+      <w:r>
+        <w:t xml:space="preserve"> of human</w:t>
+      </w:r>
+      <w:r>
+        <w:t>-associated</w:t>
+      </w:r>
+      <w:r>
+        <w:t xml:space="preserve"> microbial comm</w:t>
+      </w:r>
+      <w:r>
+        <w:t>unity members that support</w:t>
+      </w:r>
+      <w:r>
+        <w:t xml:space="preserve"> or prevent </w:t>
+      </w:r>
+      <w:r>
+        <w:rPr>
+          <w:i/>
+        </w:rPr>
+        <w:t>C. difficile</w:t>
+      </w:r>
+      <w:r>
+        <w:t xml:space="preserve"> colonization and expansion. To study human-associated</w:t>
+      </w:r>
+      <w:r>
+        <w:t xml:space="preserve"> microbes in the context of CDI</w:t>
+      </w:r>
+      <w:r>
+        <w:t xml:space="preserve">, we colonized germ-free C57BL/6 mice with </w:t>
+      </w:r>
+      <w:r>
+        <w:t xml:space="preserve">one of 16 </w:t>
+      </w:r>
+      <w:r>
+        <w:t>human f</w:t>
+      </w:r>
+      <w:r>
+        <w:t xml:space="preserve">ecal samples from diarrheal or </w:t>
+      </w:r>
+      <w:r>
+        <w:t>healthy donors</w:t>
+      </w:r>
+      <w:r>
+        <w:t xml:space="preserve"> and challenged with </w:t>
+      </w:r>
+      <w:r>
+        <w:rPr>
+          <w:i/>
+        </w:rPr>
+        <w:t>C. difficile</w:t>
+      </w:r>
+      <w:r>
+        <w:t xml:space="preserve"> </w:t>
+      </w:r>
+      <w:r>
+        <w:t>14 days later. Five</w:t>
+      </w:r>
+      <w:r>
+        <w:t xml:space="preserve"> unique donor-mice comb</w:t>
+      </w:r>
+      <w:r>
+        <w:t>inations resulted in severe CDI</w:t>
+      </w:r>
+      <w:r>
+        <w:t xml:space="preserve"> while the remaining 11 only experienced mild dis</w:t>
+      </w:r>
+      <w:r>
+        <w:t>ease. B</w:t>
+      </w:r>
+      <w:r>
+        <w:t>oth healthy and diarrheal</w:t>
+      </w:r>
+      <w:r>
+        <w:t xml:space="preserve"> donors were suscepti</w:t>
+      </w:r>
+      <w:r>
+        <w:t xml:space="preserve">ble to colonization and severe symptoms of </w:t>
+      </w:r>
+      <w:r>
+        <w:t>CDI</w:t>
+      </w:r>
+      <w:r>
+        <w:t>. To determin</w:t>
+      </w:r>
+      <w:r>
+        <w:t xml:space="preserve">e if </w:t>
+      </w:r>
+      <w:r>
+        <w:t xml:space="preserve">specific microbes </w:t>
+      </w:r>
+      <w:r>
+        <w:t>were associated with disease</w:t>
+      </w:r>
+      <w:r>
+        <w:t xml:space="preserve"> severity</w:t>
+      </w:r>
+      <w:r>
+        <w:t xml:space="preserve"> outcomes</w:t>
+      </w:r>
+      <w:r>
+        <w:t xml:space="preserve">, we built </w:t>
+      </w:r>
+      <w:r>
+        <w:t>a classification Random</w:t>
+      </w:r>
+      <w:r>
+        <w:t xml:space="preserve"> Forest machine learning mo</w:t>
+      </w:r>
+      <w:r>
+        <w:t xml:space="preserve">del based on relative abundance </w:t>
+      </w:r>
+      <w:r>
+        <w:t xml:space="preserve">data of the communities on day zero. The model identified a number of bacterial populations associated with </w:t>
+      </w:r>
+      <w:r>
+        <w:t>the development of severe CDI</w:t>
+      </w:r>
+      <w:r>
+        <w:t xml:space="preserve">, including </w:t>
+      </w:r>
+      <w:r>
+        <w:rPr>
+          <w:i/>
+        </w:rPr>
+        <w:t>Bacilliales</w:t>
+      </w:r>
+      <w:r>
+        <w:t xml:space="preserve">, </w:t>
+      </w:r>
+      <w:r>
+        <w:rPr>
+          <w:i/>
+        </w:rPr>
+        <w:t>Ruminococcaceae</w:t>
+      </w:r>
+      <w:r>
+        <w:t>,</w:t>
+      </w:r>
+      <w:r>
+        <w:t xml:space="preserve"> </w:t>
+      </w:r>
+      <w:r>
+        <w:rPr>
+          <w:i/>
+        </w:rPr>
+        <w:t xml:space="preserve">Ruminococcus, Staphylococcus, Streptococcus </w:t>
+      </w:r>
+      <w:r>
+        <w:t>and</w:t>
+      </w:r>
+      <w:r>
+        <w:rPr>
+          <w:i/>
+        </w:rPr>
+        <w:t xml:space="preserve"> Bacteriodetes.</w:t>
+      </w:r>
+      <w:r>
+        <w:t xml:space="preserve"> Additionally, a regression</w:t>
+      </w:r>
+      <w:r>
+        <w:t xml:space="preserve"> model </w:t>
+      </w:r>
+      <w:r>
+        <w:t xml:space="preserve">accurately predicted colonization levels of </w:t>
+      </w:r>
+      <w:r>
+        <w:rPr>
+          <w:i/>
+        </w:rPr>
+        <w:t>C. difficile</w:t>
+      </w:r>
+      <w:r>
+        <w:t xml:space="preserve"> at</w:t>
+      </w:r>
+      <w:r>
+        <w:t xml:space="preserve"> one to ten days post-infection. This model explained 99% of the variance in the number of CFU isolated from mouse stool. </w:t>
+      </w:r>
+      <w:r>
+        <w:t xml:space="preserve">Members of </w:t>
+      </w:r>
+      <w:r>
+        <w:rPr>
+          <w:i/>
+          <w:iCs/>
+        </w:rPr>
+        <w:t xml:space="preserve">Lachnospiraceae, Parabacteroi- +des, Bacteroidales, Bacteroidetes, Porphyromonadaceae </w:t>
+      </w:r>
+      <w:r>
+        <w:t xml:space="preserve">and unclassified </w:t>
+      </w:r>
+      <w:r>
+        <w:rPr>
+          <w:i/>
+          <w:iCs/>
+        </w:rPr>
+        <w:t xml:space="preserve">Bacteria </w:t>
+      </w:r>
+      <w:r>
+        <w:t xml:space="preserve">were predictive of future </w:t>
+      </w:r>
+      <w:r>
+        <w:rPr>
+          <w:i/>
+          <w:iCs/>
+        </w:rPr>
+        <w:t xml:space="preserve">C. difficile </w:t>
+      </w:r>
+      <w:r>
+        <w:t>colonization levels</w:t>
+      </w:r>
+      <w:r>
+        <w:t xml:space="preserve">. Finally, challenging these mice with different strains of </w:t>
+      </w:r>
+      <w:r>
+        <w:rPr>
+          <w:i/>
+        </w:rPr>
+        <w:t>C. difficile</w:t>
+      </w:r>
+      <w:r>
+        <w:t xml:space="preserve"> revealed that susceptible human-associated microbial communities were prone to severe disease independent </w:t>
+      </w:r>
+      <w:r>
+        <w:t>of strain</w:t>
+      </w:r>
+      <w:r>
+        <w:t xml:space="preserve">. Taken together these results suggest that </w:t>
+      </w:r>
+      <w:r>
+        <w:t xml:space="preserve">human-associated microbial communities can be recapitulated in germ-free mice and used to characterize dynamics of CDI. Because both healthy and diarrheal patients were susceptible to severe CDI, machine-learning models are useful to identify bacterial populations that allow colonization and contribute to the development of </w:t>
+      </w:r>
+      <w:r>
+        <w:rPr>
+          <w:i/>
+        </w:rPr>
+        <w:t>C. difficile</w:t>
+      </w:r>
+      <w:r>
+        <w:t xml:space="preserve"> associated disease</w:t>
+      </w:r>
+      <w:r>
+        <w:t xml:space="preserve"> in humans</w:t>
+      </w:r>
+      <w:r>
+        <w:t xml:space="preserve">. </w:t>
+      </w:r>
+    </w:p>
+    <w:p>
+      <w:pPr>
+        <w:rPr>
+          <w:b/>
+        </w:rPr>
+      </w:pPr>
+      <w:r>
+        <w:rPr>
+          <w:b/>
+        </w:rPr>
+        <w:t>(Importance?)</w:t>
+      </w:r>
+    </w:p>
+    <w:p>
+      <w:pPr>
+        <w:rPr>
+          <w:b/>
+        </w:rPr>
+      </w:pPr>
+    </w:p>
+    <w:p>
+      <w:pPr>
+        <w:rPr>
+          <w:b/>
+        </w:rPr>
+      </w:pPr>
+      <w:r>
+        <w:rPr>
+          <w:b/>
+        </w:rPr>
+        <w:t>Introduction</w:t>
+      </w:r>
+    </w:p>
+    <w:p>
+      <w:r>
+        <w:tab/>
+      </w:r>
+      <w:r>
+        <w:rPr>
+          <w:i/>
+        </w:rPr>
+        <w:t>Clostridium difficile</w:t>
+      </w:r>
+      <w:r>
+        <w:t xml:space="preserve"> is an opportunistic pathogen of the human lower gastrointestinal tract. </w:t>
+      </w:r>
+      <w:r>
+        <w:t xml:space="preserve">Disruption of the native microbial community of the gut by antibiotics is the most common risk factor for development of </w:t>
+      </w:r>
+      <w:r>
+        <w:rPr>
+          <w:i/>
+        </w:rPr>
+        <w:t>C. difficile</w:t>
+      </w:r>
+      <w:r>
+        <w:t xml:space="preserve"> </w:t>
+      </w:r>
+      <w:r>
+        <w:t>infection</w:t>
+      </w:r>
+      <w:r>
+        <w:t xml:space="preserve"> (CDI)</w:t>
+      </w:r>
+      <w:r>
+        <w:t xml:space="preserve"> </w:t>
+      </w:r>
+      <w:r>
+        <w:t xml:space="preserve">(Britton and Young 2012). </w:t>
+      </w:r>
+      <w:r>
+        <w:rPr>
+          <w:i/>
+        </w:rPr>
+        <w:t xml:space="preserve">C. </w:t>
+      </w:r>
+      <w:r>
+        <w:rPr>
           <w:i/>
         </w:rPr>
         <w:t>difficile</w:t>
       </w:r>
-      <w:proofErr w:type="spellEnd"/>
-      <w:r>
-        <w:rPr>
-          <w:b/>
-        </w:rPr>
-        <w:t xml:space="preserve"> severity in ‘humanized’ germ-free mice</w:t>
-      </w:r>
-    </w:p>
-    <w:p>
-      <w:r>
-        <w:t xml:space="preserve">Kaitlin J Flynn*, Nicholas </w:t>
-      </w:r>
-      <w:proofErr w:type="spellStart"/>
-      <w:r>
-        <w:t>Lesniak</w:t>
-      </w:r>
-      <w:proofErr w:type="spellEnd"/>
-      <w:r>
-        <w:t xml:space="preserve">*, </w:t>
-      </w:r>
-      <w:proofErr w:type="spellStart"/>
-      <w:r>
-        <w:t>Alyxandr</w:t>
-      </w:r>
-      <w:r>
-        <w:t>ia</w:t>
-      </w:r>
-      <w:proofErr w:type="spellEnd"/>
-      <w:r>
-        <w:t xml:space="preserve"> M. Schubert, </w:t>
-      </w:r>
-      <w:proofErr w:type="spellStart"/>
-      <w:r>
-        <w:t>Hamide</w:t>
-      </w:r>
-      <w:proofErr w:type="spellEnd"/>
-      <w:r>
+      <w:r>
+        <w:rPr>
+          <w:i/>
+        </w:rPr>
         <w:t xml:space="preserve"> </w:t>
       </w:r>
-      <w:proofErr w:type="spellStart"/>
-      <w:r>
-        <w:t>Sinani</w:t>
-      </w:r>
-      <w:proofErr w:type="spellEnd"/>
-      <w:r>
-        <w:t>,</w:t>
-      </w:r>
-      <w:r>
-        <w:t xml:space="preserve"> anyone-else</w:t>
-      </w:r>
-      <w:r>
-        <w:t>-ERIN-</w:t>
-      </w:r>
-      <w:proofErr w:type="spellStart"/>
-      <w:r>
-        <w:t>ppl</w:t>
-      </w:r>
-      <w:proofErr w:type="spellEnd"/>
-      <w:proofErr w:type="gramStart"/>
-      <w:r>
-        <w:t>?,</w:t>
-      </w:r>
-      <w:proofErr w:type="gramEnd"/>
-      <w:r>
-        <w:t xml:space="preserve"> Patrick D. </w:t>
-      </w:r>
-      <w:proofErr w:type="spellStart"/>
-      <w:r>
-        <w:t>Schloss</w:t>
-      </w:r>
-      <w:proofErr w:type="spellEnd"/>
-    </w:p>
-    <w:p/>
-    <w:p>
-      <w:pPr>
-        <w:rPr>
-          <w:b/>
-        </w:rPr>
-      </w:pPr>
-      <w:r>
-        <w:rPr>
-          <w:b/>
-        </w:rPr>
-        <w:t>Abstract</w:t>
-      </w:r>
-    </w:p>
-    <w:p>
-      <w:r>
-        <w:rPr>
-          <w:i/>
-        </w:rPr>
-        <w:t xml:space="preserve">Clostridium </w:t>
-      </w:r>
-      <w:proofErr w:type="spellStart"/>
-      <w:r>
-        <w:rPr>
-          <w:i/>
-        </w:rPr>
-        <w:t>difficile</w:t>
-      </w:r>
-      <w:proofErr w:type="spellEnd"/>
-      <w:r>
-        <w:t xml:space="preserve"> causes diarrheal disease when it successfully colonizes a </w:t>
-      </w:r>
-      <w:proofErr w:type="spellStart"/>
-      <w:r>
-        <w:t>dysbiotic</w:t>
-      </w:r>
-      <w:proofErr w:type="spellEnd"/>
-      <w:r>
-        <w:t xml:space="preserve"> gut microbial community.  Current mouse models to study </w:t>
-      </w:r>
-      <w:r>
-        <w:rPr>
-          <w:i/>
-        </w:rPr>
-        <w:t xml:space="preserve">C. </w:t>
-      </w:r>
-      <w:proofErr w:type="spellStart"/>
-      <w:r>
-        <w:rPr>
-          <w:i/>
-        </w:rPr>
-        <w:t>difficile</w:t>
-      </w:r>
-      <w:proofErr w:type="spellEnd"/>
-      <w:r>
-        <w:t xml:space="preserve"> </w:t>
-      </w:r>
-      <w:r>
-        <w:t>infection (CDI</w:t>
-      </w:r>
-      <w:r>
-        <w:t>) rely on pre-treatment with antibiotics to disrupt the mouse microbiome prio</w:t>
-      </w:r>
-      <w:r>
-        <w:t xml:space="preserve">r to </w:t>
-      </w:r>
-      <w:r>
-        <w:rPr>
-          <w:i/>
-        </w:rPr>
-        <w:t xml:space="preserve">C. </w:t>
-      </w:r>
-      <w:proofErr w:type="spellStart"/>
-      <w:r>
-        <w:rPr>
-          <w:i/>
-        </w:rPr>
-        <w:t>difficile</w:t>
-      </w:r>
-      <w:proofErr w:type="spellEnd"/>
-      <w:r>
-        <w:t xml:space="preserve"> inoculation</w:t>
-      </w:r>
-      <w:r>
-        <w:t xml:space="preserve">. This is an effective model for many studies but does not allow for </w:t>
-      </w:r>
-      <w:r>
-        <w:t>analysis</w:t>
-      </w:r>
-      <w:r>
-        <w:t xml:space="preserve"> of human</w:t>
-      </w:r>
-      <w:r>
-        <w:t>-associated</w:t>
-      </w:r>
-      <w:r>
-        <w:t xml:space="preserve"> microbial comm</w:t>
-      </w:r>
-      <w:r>
-        <w:t>unity members that support</w:t>
-      </w:r>
-      <w:r>
-        <w:t xml:space="preserve"> or prevent </w:t>
-      </w:r>
-      <w:r>
-        <w:rPr>
-          <w:i/>
-        </w:rPr>
-        <w:t xml:space="preserve">C. </w:t>
-      </w:r>
-      <w:proofErr w:type="spellStart"/>
-      <w:r>
-        <w:rPr>
-          <w:i/>
-        </w:rPr>
-        <w:t>difficile</w:t>
-      </w:r>
-      <w:proofErr w:type="spellEnd"/>
-      <w:r>
-        <w:t xml:space="preserve"> colonization and expansion. To study human-associated</w:t>
-      </w:r>
-      <w:r>
-        <w:t xml:space="preserve"> microbes in the context of CDI</w:t>
-      </w:r>
-      <w:r>
-        <w:t xml:space="preserve">, we colonized germ-free C57BL/6 mice with </w:t>
-      </w:r>
-      <w:r>
-        <w:t xml:space="preserve">one of 16 </w:t>
-      </w:r>
-      <w:r>
-        <w:t>human f</w:t>
-      </w:r>
-      <w:r>
-        <w:t xml:space="preserve">ecal samples from diarrheal or </w:t>
-      </w:r>
-      <w:r>
-        <w:t>healthy donors</w:t>
-      </w:r>
-      <w:r>
-        <w:t xml:space="preserve"> and challenged with </w:t>
-      </w:r>
-      <w:r>
-        <w:rPr>
-          <w:i/>
-        </w:rPr>
-        <w:t xml:space="preserve">C. </w:t>
-      </w:r>
-      <w:proofErr w:type="spellStart"/>
-      <w:r>
-        <w:rPr>
-          <w:i/>
-        </w:rPr>
-        <w:t>difficile</w:t>
-      </w:r>
-      <w:proofErr w:type="spellEnd"/>
-      <w:r>
-        <w:t xml:space="preserve"> </w:t>
-      </w:r>
-      <w:r>
-        <w:t>14 days later. Five</w:t>
-      </w:r>
-      <w:r>
-        <w:t xml:space="preserve"> unique donor-mice comb</w:t>
-      </w:r>
-      <w:r>
-        <w:t>inations resulted in severe CDI</w:t>
-      </w:r>
-      <w:r>
-        <w:t xml:space="preserve"> while the remaining 11 only experienced mild dis</w:t>
-      </w:r>
-      <w:r>
-        <w:t>ease. B</w:t>
-      </w:r>
-      <w:r>
-        <w:t>oth healthy and diarrheal</w:t>
-      </w:r>
-      <w:r>
-        <w:t xml:space="preserve"> donors were suscepti</w:t>
-      </w:r>
-      <w:r>
-        <w:t xml:space="preserve">ble to colonization and severe symptoms of </w:t>
-      </w:r>
-      <w:r>
-        <w:t>CDI</w:t>
-      </w:r>
-      <w:r>
-        <w:t>. To determin</w:t>
-      </w:r>
-      <w:r>
-        <w:t xml:space="preserve">e if </w:t>
-      </w:r>
-      <w:r>
-        <w:t xml:space="preserve">specific microbes </w:t>
-      </w:r>
-      <w:r>
-        <w:t>were associated with disease</w:t>
-      </w:r>
-      <w:r>
-        <w:t xml:space="preserve"> severity</w:t>
-      </w:r>
-      <w:r>
-        <w:t xml:space="preserve"> outcomes</w:t>
-      </w:r>
-      <w:r>
-        <w:t xml:space="preserve">, we built </w:t>
-      </w:r>
-      <w:r>
-        <w:t>a classification Random</w:t>
-      </w:r>
-      <w:r>
-        <w:t xml:space="preserve"> Forest machine learning mo</w:t>
-      </w:r>
-      <w:r>
-        <w:t xml:space="preserve">del based on relative abundance </w:t>
-      </w:r>
-      <w:r>
-        <w:t xml:space="preserve">data of the communities on day zero. The model identified a number of bacterial populations associated with </w:t>
-      </w:r>
-      <w:r>
-        <w:t>the development of severe CDI</w:t>
-      </w:r>
-      <w:r>
-        <w:t xml:space="preserve">, including </w:t>
-      </w:r>
-      <w:proofErr w:type="spellStart"/>
-      <w:r>
-        <w:rPr>
-          <w:i/>
-        </w:rPr>
-        <w:t>Bacilliales</w:t>
-      </w:r>
-      <w:proofErr w:type="spellEnd"/>
-      <w:r>
-        <w:t xml:space="preserve">, </w:t>
-      </w:r>
-      <w:proofErr w:type="spellStart"/>
-      <w:r>
-        <w:rPr>
-          <w:i/>
-        </w:rPr>
-        <w:t>Ruminococcaceae</w:t>
-      </w:r>
-      <w:proofErr w:type="spellEnd"/>
-      <w:r>
-        <w:t>,</w:t>
-      </w:r>
-      <w:r>
-        <w:t xml:space="preserve"> </w:t>
-      </w:r>
-      <w:proofErr w:type="spellStart"/>
-      <w:r>
-        <w:rPr>
-          <w:i/>
-        </w:rPr>
-        <w:t>Ruminococcus</w:t>
-      </w:r>
-      <w:proofErr w:type="spellEnd"/>
-      <w:r>
-        <w:rPr>
-          <w:i/>
-        </w:rPr>
-        <w:t xml:space="preserve">, Staphylococcus, Streptococcus </w:t>
-      </w:r>
-      <w:r>
-        <w:t>and</w:t>
-      </w:r>
-      <w:r>
-        <w:rPr>
-          <w:i/>
-        </w:rPr>
-        <w:t xml:space="preserve"> </w:t>
-      </w:r>
-      <w:proofErr w:type="spellStart"/>
-      <w:r>
-        <w:rPr>
-          <w:i/>
-        </w:rPr>
-        <w:t>Bacteriodetes</w:t>
-      </w:r>
-      <w:proofErr w:type="spellEnd"/>
-      <w:r>
-        <w:rPr>
-          <w:i/>
-        </w:rPr>
-        <w:t>.</w:t>
-      </w:r>
-      <w:r>
-        <w:t xml:space="preserve"> Additionally, a regression</w:t>
-      </w:r>
-      <w:r>
-        <w:t xml:space="preserve"> model </w:t>
-      </w:r>
-      <w:r>
-        <w:t xml:space="preserve">accurately predicted colonization levels of </w:t>
-      </w:r>
-      <w:r>
-        <w:rPr>
-          <w:i/>
-        </w:rPr>
-        <w:t xml:space="preserve">C. </w:t>
-      </w:r>
-      <w:proofErr w:type="spellStart"/>
-      <w:r>
-        <w:rPr>
-          <w:i/>
-        </w:rPr>
-        <w:t>difficile</w:t>
-      </w:r>
-      <w:proofErr w:type="spellEnd"/>
-      <w:r>
-        <w:t xml:space="preserve"> at</w:t>
-      </w:r>
-      <w:r>
-        <w:t xml:space="preserve"> one to ten days post-infection. This model explained 99% of the variance in the number of CFU isolated from mouse stool. Members of the X, Y and Z bacterial families were</w:t>
-      </w:r>
-      <w:r>
-        <w:t xml:space="preserve"> </w:t>
-      </w:r>
-      <w:proofErr w:type="gramStart"/>
-      <w:r>
-        <w:t>positively-</w:t>
-      </w:r>
-      <w:r>
-        <w:t>predictive</w:t>
-      </w:r>
-      <w:proofErr w:type="gramEnd"/>
-      <w:r>
-        <w:t xml:space="preserve"> of future </w:t>
-      </w:r>
-      <w:r>
-        <w:rPr>
-          <w:i/>
-        </w:rPr>
-        <w:t xml:space="preserve">C. </w:t>
-      </w:r>
-      <w:proofErr w:type="spellStart"/>
-      <w:r>
-        <w:rPr>
-          <w:i/>
-        </w:rPr>
-        <w:t>difficile</w:t>
-      </w:r>
-      <w:proofErr w:type="spellEnd"/>
-      <w:r>
-        <w:t xml:space="preserve"> colonization levels. Finally, challenging these mice with different strains of </w:t>
-      </w:r>
-      <w:r>
-        <w:rPr>
-          <w:i/>
-        </w:rPr>
-        <w:t xml:space="preserve">C. </w:t>
-      </w:r>
-      <w:proofErr w:type="spellStart"/>
-      <w:r>
-        <w:rPr>
-          <w:i/>
-        </w:rPr>
-        <w:t>difficile</w:t>
-      </w:r>
-      <w:proofErr w:type="spellEnd"/>
-      <w:r>
-        <w:t xml:space="preserve"> revealed that susceptible human-associated microbial communities were prone to severe disease independent </w:t>
-      </w:r>
-      <w:r>
-        <w:t>of strain</w:t>
-      </w:r>
-      <w:r>
-        <w:t xml:space="preserve">. Taken together these results suggest that </w:t>
-      </w:r>
-      <w:r>
-        <w:t xml:space="preserve">human-associated microbial communities can be recapitulated in germ-free mice and used to characterize dynamics of CDI. Because both healthy and diarrheal patients were susceptible to severe CDI, machine-learning models are useful to identify bacterial populations that allow colonization and contribute to the development of </w:t>
-      </w:r>
-      <w:r>
-        <w:rPr>
-          <w:i/>
-        </w:rPr>
-        <w:t xml:space="preserve">C. </w:t>
-      </w:r>
-      <w:proofErr w:type="spellStart"/>
-      <w:r>
-        <w:rPr>
-          <w:i/>
-        </w:rPr>
-        <w:t>difficile</w:t>
-      </w:r>
-      <w:proofErr w:type="spellEnd"/>
-      <w:r>
-        <w:t xml:space="preserve"> associated disease</w:t>
-      </w:r>
-      <w:r>
-        <w:t xml:space="preserve"> in humans</w:t>
-      </w:r>
-      <w:r>
-        <w:t xml:space="preserve">. </w:t>
-      </w:r>
-    </w:p>
-    <w:p>
-      <w:pPr>
-        <w:rPr>
-          <w:b/>
-        </w:rPr>
-      </w:pPr>
-      <w:r>
-        <w:rPr>
-          <w:b/>
-        </w:rPr>
-        <w:t>(Importance?)</w:t>
-      </w:r>
-    </w:p>
-    <w:p>
-      <w:pPr>
-        <w:rPr>
-          <w:b/>
-        </w:rPr>
-      </w:pPr>
-    </w:p>
-    <w:p>
-      <w:pPr>
-        <w:rPr>
-          <w:b/>
-        </w:rPr>
-      </w:pPr>
-      <w:r>
-        <w:rPr>
-          <w:b/>
-        </w:rPr>
-        <w:t>Introduction</w:t>
-      </w:r>
-    </w:p>
-    <w:p>
-      <w:r>
-        <w:tab/>
-      </w:r>
-      <w:r>
-        <w:rPr>
-          <w:i/>
-        </w:rPr>
-        <w:t xml:space="preserve">Clostridium </w:t>
-      </w:r>
-      <w:proofErr w:type="spellStart"/>
-      <w:r>
-        <w:rPr>
-          <w:i/>
-        </w:rPr>
-        <w:t>difficile</w:t>
-      </w:r>
-      <w:proofErr w:type="spellEnd"/>
-      <w:r>
-        <w:t xml:space="preserve"> is an opportunistic pathogen of the human lower gastrointestinal tract. </w:t>
-      </w:r>
-      <w:r>
-        <w:t xml:space="preserve">Disruption of the native microbial community of the gut by antibiotics is the most common risk factor for development of </w:t>
-      </w:r>
-      <w:r>
-        <w:rPr>
-          <w:i/>
-        </w:rPr>
-        <w:t xml:space="preserve">C. </w:t>
-      </w:r>
-      <w:proofErr w:type="spellStart"/>
-      <w:r>
-        <w:rPr>
-          <w:i/>
-        </w:rPr>
-        <w:t>difficile</w:t>
-      </w:r>
-      <w:proofErr w:type="spellEnd"/>
-      <w:r>
-        <w:t xml:space="preserve"> </w:t>
-      </w:r>
-      <w:r>
-        <w:t>infection</w:t>
-      </w:r>
-      <w:r>
-        <w:t xml:space="preserve"> (CDI)</w:t>
-      </w:r>
-      <w:r>
-        <w:t xml:space="preserve"> </w:t>
-      </w:r>
-      <w:r>
-        <w:t xml:space="preserve">(Britton and Young 2012). </w:t>
-      </w:r>
-      <w:r>
-        <w:rPr>
-          <w:i/>
-        </w:rPr>
-        <w:t xml:space="preserve">C. </w:t>
-      </w:r>
-      <w:proofErr w:type="spellStart"/>
-      <w:proofErr w:type="gramStart"/>
-      <w:r>
-        <w:rPr>
-          <w:i/>
-        </w:rPr>
-        <w:t>difficile</w:t>
-      </w:r>
-      <w:proofErr w:type="spellEnd"/>
-      <w:proofErr w:type="gramEnd"/>
-      <w:r>
-        <w:rPr>
-          <w:i/>
-        </w:rPr>
-        <w:t xml:space="preserve"> </w:t>
-      </w:r>
       <w:r>
         <w:t xml:space="preserve">is a spore-forming bacteria and can persist on abiotic surfaces and is not readily killed by ethanol-based hand-sanitizers, putting hospital patients particularly at risk. Indeed, ~12% of hospital acquired infections in the United States are due to </w:t>
       </w:r>
@@ -613,26 +463,10 @@
         <w:rPr>
           <w:i/>
         </w:rPr>
-        <w:t xml:space="preserve">C. </w:t>
-      </w:r>
-      <w:proofErr w:type="spellStart"/>
-      <w:r>
-        <w:rPr>
-          <w:i/>
-        </w:rPr>
-        <w:t>difficile</w:t>
-      </w:r>
-      <w:proofErr w:type="spellEnd"/>
-      <w:r>
-        <w:t xml:space="preserve"> and is responsible for up to 15,000 deaths annually (</w:t>
-      </w:r>
-      <w:proofErr w:type="spellStart"/>
-      <w:r>
-        <w:t>Lessa</w:t>
-      </w:r>
-      <w:proofErr w:type="spellEnd"/>
-      <w:r>
-        <w:t xml:space="preserve"> et al 2015).</w:t>
+        <w:t>C. difficile</w:t>
+      </w:r>
+      <w:r>
+        <w:t xml:space="preserve"> and is responsible for up to 15,000 deaths annually (Lessa et al 2015).</w:t>
       </w:r>
     </w:p>
     <w:p>
@@ -650,16 +484,8 @@
         <w:rPr>
           <w:i/>
         </w:rPr>
-        <w:t xml:space="preserve">C. </w:t>
-      </w:r>
-      <w:proofErr w:type="spellStart"/>
-      <w:r>
-        <w:rPr>
-          <w:i/>
-        </w:rPr>
-        <w:t>difficile</w:t>
-      </w:r>
-      <w:proofErr w:type="spellEnd"/>
+        <w:t>C. difficile</w:t>
+      </w:r>
       <w:r>
         <w:t xml:space="preserve"> pathogenesis and virulence factors. Numerous microbiome studies have been p</w:t>
       </w:r>
@@ -673,42 +499,22 @@
         <w:t>the antibiotic classes</w:t>
       </w:r>
       <w:r>
-        <w:t xml:space="preserve"> (</w:t>
-      </w:r>
-      <w:proofErr w:type="spellStart"/>
-      <w:r>
-        <w:t>alyx</w:t>
-      </w:r>
-      <w:proofErr w:type="spellEnd"/>
-      <w:r>
-        <w:t xml:space="preserve">), </w:t>
-      </w:r>
-      <w:r>
-        <w:t>starting microbial community (cite) and metabolites (</w:t>
-      </w:r>
-      <w:proofErr w:type="spellStart"/>
-      <w:r>
-        <w:t>casey</w:t>
-      </w:r>
-      <w:proofErr w:type="spellEnd"/>
-      <w:r>
-        <w:t xml:space="preserve">?) that impact development and severity of CDI. While informative, these studies are somewhat removed from human disease because they only examine mouse-associated microbial communities. </w:t>
+        <w:t xml:space="preserve"> (alyx), </w:t>
+      </w:r>
+      <w:r>
+        <w:t xml:space="preserve">starting microbial community (cite) and metabolites (casey?) that impact development and severity of CDI. While informative, these studies are somewhat removed from human disease because they only examine mouse-associated microbial communities. </w:t>
       </w:r>
     </w:p>
     <w:p>
       <w:pPr>
         <w:ind w:firstLine="360"/>
       </w:pPr>
-      <w:proofErr w:type="spellStart"/>
-      <w:r>
+      <w:r>
+        <w:lastRenderedPageBreak/>
         <w:t>G</w:t>
       </w:r>
       <w:r>
-        <w:t>notobiotic</w:t>
-      </w:r>
-      <w:proofErr w:type="spellEnd"/>
-      <w:r>
-        <w:t xml:space="preserve"> or germ-free mouse models</w:t>
+        <w:t>notobiotic or germ-free mouse models</w:t>
       </w:r>
       <w:r>
         <w:t xml:space="preserve"> have been used </w:t>
@@ -726,162 +532,192 @@
         <w:rPr>
           <w:i/>
         </w:rPr>
-        <w:t xml:space="preserve">C. </w:t>
-      </w:r>
-      <w:proofErr w:type="spellStart"/>
-      <w:r>
-        <w:rPr>
-          <w:i/>
-        </w:rPr>
-        <w:t>difficile</w:t>
-      </w:r>
-      <w:proofErr w:type="spellEnd"/>
-      <w:r>
-        <w:rPr>
-          <w:i/>
-        </w:rPr>
+        <w:t xml:space="preserve">C. difficile </w:t>
+      </w:r>
+      <w:r>
+        <w:t>and competing microbial community members</w:t>
+      </w:r>
+      <w:r>
+        <w:t>, an</w:t>
+      </w:r>
+      <w:r>
+        <w:t>alysis of nutrient restriction</w:t>
+      </w:r>
+      <w:r>
+        <w:t xml:space="preserve">, </w:t>
+      </w:r>
+      <w:r>
+        <w:rPr>
+          <w:i/>
+        </w:rPr>
+        <w:t>in vivo</w:t>
+      </w:r>
+      <w:r>
+        <w:t xml:space="preserve"> transcriptomics of </w:t>
+      </w:r>
+      <w:r>
+        <w:rPr>
+          <w:i/>
+        </w:rPr>
+        <w:t>C. difficile</w:t>
+      </w:r>
+      <w:r>
+        <w:t xml:space="preserve"> and examination of host immune response to CDI</w:t>
+      </w:r>
+      <w:r>
+        <w:t xml:space="preserve"> (Ng et al 2013</w:t>
+      </w:r>
+      <w:r>
+        <w:t>, Pawlowski 2010,</w:t>
+      </w:r>
+      <w:r>
+        <w:t xml:space="preserve"> Reeves 2012</w:t>
+      </w:r>
+      <w:r>
+        <w:t xml:space="preserve">, </w:t>
+      </w:r>
+      <w:r>
+        <w:t xml:space="preserve">). </w:t>
+      </w:r>
+      <w:r>
+        <w:t xml:space="preserve">Further, CDI </w:t>
+      </w:r>
+      <w:r>
+        <w:t>therapeutics</w:t>
+      </w:r>
+      <w:r>
+        <w:t xml:space="preserve"> such as antibiotics and fecal microbiota transplants have been tested extensively in a gnotobiotic-piglet</w:t>
+      </w:r>
+      <w:r>
+        <w:t xml:space="preserve"> or piglet-to-gnotobiotic-mouse</w:t>
+      </w:r>
+      <w:r>
+        <w:t xml:space="preserve"> model of disease (steel 2013, kim 2014,  </w:t>
+      </w:r>
+      <w:r>
+        <w:t xml:space="preserve">Diao 2016). </w:t>
+      </w:r>
+      <w:r>
+        <w:t>Pigs have a longer digestive tract with components more similar to humans than mice and are typically infected by strains typical in human infection (c</w:t>
+      </w:r>
+      <w:r>
+        <w:t xml:space="preserve">ite). However, the microbes that survive in mice and pigs are typically not similar to those of the human gut (cite). </w:t>
+      </w:r>
+    </w:p>
+    <w:p>
+      <w:pPr>
+        <w:ind w:firstLine="360"/>
+      </w:pPr>
+      <w:r>
+        <w:t xml:space="preserve">The power </w:t>
+      </w:r>
+      <w:r>
+        <w:t>of the gnotobiotic models</w:t>
+      </w:r>
+      <w:r>
+        <w:t xml:space="preserve"> to study CDI</w:t>
+      </w:r>
+      <w:r>
+        <w:t xml:space="preserve"> has been</w:t>
+      </w:r>
+      <w:r>
+        <w:t xml:space="preserve"> further</w:t>
+      </w:r>
+      <w:r>
         <w:t xml:space="preserve"> </w:t>
       </w:r>
       <w:r>
-        <w:t xml:space="preserve">and competing microbial community </w:t>
-      </w:r>
-      <w:r>
-        <w:lastRenderedPageBreak/>
-        <w:t>members</w:t>
-      </w:r>
-      <w:r>
-        <w:t>, an</w:t>
-      </w:r>
-      <w:r>
-        <w:t>alysis of nutrient restriction</w:t>
-      </w:r>
-      <w:r>
-        <w:t xml:space="preserve">, </w:t>
-      </w:r>
-      <w:r>
-        <w:rPr>
-          <w:i/>
-        </w:rPr>
-        <w:t>in vivo</w:t>
-      </w:r>
-      <w:r>
+        <w:t xml:space="preserve">realized by </w:t>
+      </w:r>
+      <w:r>
+        <w:t xml:space="preserve">first </w:t>
+      </w:r>
+      <w:r>
+        <w:t xml:space="preserve">inoculating </w:t>
+      </w:r>
+      <w:r>
+        <w:t xml:space="preserve">germ-free </w:t>
+      </w:r>
+      <w:r>
+        <w:t>mice</w:t>
+      </w:r>
+      <w:r>
+        <w:t xml:space="preserve"> and piglets</w:t>
+      </w:r>
+      <w:r>
+        <w:t xml:space="preserve"> with human stool microbes. </w:t>
+      </w:r>
+      <w:r>
+        <w:t>In one study, germ-free piglets were acutely colonized with human feces for one week and then treated with tigecycline</w:t>
+      </w:r>
+      <w:r>
+        <w:t xml:space="preserve">. </w:t>
+      </w:r>
+      <w:r>
+        <w:t xml:space="preserve">After challenge with </w:t>
+      </w:r>
+      <w:r>
+        <w:rPr>
+          <w:i/>
+        </w:rPr>
+        <w:t>C. difficile</w:t>
+      </w:r>
+      <w:r>
+        <w:t xml:space="preserve"> none of the antibiotic-treated piglets succumbed to infection, while</w:t>
+      </w:r>
+      <w:r>
+        <w:t xml:space="preserve"> some of</w:t>
+      </w:r>
+      <w:r>
+        <w:t xml:space="preserve"> the untreated human-colonized pigs</w:t>
+      </w:r>
+      <w:r>
+        <w:t xml:space="preserve"> did</w:t>
+      </w:r>
+      <w:r>
+        <w:rPr>
+          <w:i/>
+        </w:rPr>
         <w:t xml:space="preserve"> </w:t>
       </w:r>
-      <w:proofErr w:type="spellStart"/>
-      <w:r>
-        <w:t>transcriptomics</w:t>
-      </w:r>
-      <w:proofErr w:type="spellEnd"/>
-      <w:r>
-        <w:t xml:space="preserve"> of </w:t>
-      </w:r>
-      <w:r>
-        <w:rPr>
-          <w:i/>
-        </w:rPr>
-        <w:t xml:space="preserve">C. </w:t>
-      </w:r>
-      <w:proofErr w:type="spellStart"/>
-      <w:r>
-        <w:rPr>
-          <w:i/>
-        </w:rPr>
-        <w:t>difficile</w:t>
-      </w:r>
-      <w:proofErr w:type="spellEnd"/>
-      <w:r>
-        <w:t xml:space="preserve"> and examination of host immune response to CDI</w:t>
-      </w:r>
-      <w:r>
-        <w:t xml:space="preserve"> (Ng et al 2013</w:t>
-      </w:r>
-      <w:r>
-        <w:t xml:space="preserve">, </w:t>
-      </w:r>
-      <w:proofErr w:type="spellStart"/>
-      <w:r>
-        <w:t>Pawlowski</w:t>
-      </w:r>
-      <w:proofErr w:type="spellEnd"/>
-      <w:r>
-        <w:t xml:space="preserve"> 2010,</w:t>
-      </w:r>
-      <w:r>
-        <w:t xml:space="preserve"> Reeves 2012</w:t>
-      </w:r>
-      <w:proofErr w:type="gramStart"/>
-      <w:r>
-        <w:t xml:space="preserve">, </w:t>
-      </w:r>
-      <w:r>
-        <w:t>)</w:t>
-      </w:r>
-      <w:proofErr w:type="gramEnd"/>
+      <w:r>
+        <w:t>(Kim et al 2014)</w:t>
+      </w:r>
       <w:r>
         <w:t xml:space="preserve">. </w:t>
       </w:r>
       <w:r>
-        <w:t xml:space="preserve">Further, CDI </w:t>
-      </w:r>
-      <w:r>
-        <w:t>therapeutics</w:t>
-      </w:r>
-      <w:r>
-        <w:t xml:space="preserve"> such as antibiotics and fecal microbiota transplants have been tested extensively in a </w:t>
-      </w:r>
-      <w:proofErr w:type="spellStart"/>
-      <w:r>
-        <w:t>gnotobiotic</w:t>
-      </w:r>
-      <w:proofErr w:type="spellEnd"/>
-      <w:r>
-        <w:t>-piglet</w:t>
-      </w:r>
-      <w:r>
-        <w:t xml:space="preserve"> or piglet-to-</w:t>
-      </w:r>
-      <w:proofErr w:type="spellStart"/>
-      <w:r>
-        <w:t>gnotobiotic</w:t>
-      </w:r>
-      <w:proofErr w:type="spellEnd"/>
-      <w:r>
-        <w:t>-mouse</w:t>
-      </w:r>
-      <w:r>
-        <w:t xml:space="preserve"> model of disease (steel 2013, </w:t>
-      </w:r>
-      <w:proofErr w:type="spellStart"/>
-      <w:r>
-        <w:t>kim</w:t>
-      </w:r>
-      <w:proofErr w:type="spellEnd"/>
-      <w:r>
-        <w:t xml:space="preserve"> 2014</w:t>
-      </w:r>
-      <w:proofErr w:type="gramStart"/>
-      <w:r>
-        <w:t xml:space="preserve">,  </w:t>
-      </w:r>
-      <w:proofErr w:type="spellStart"/>
-      <w:r>
-        <w:t>Diao</w:t>
-      </w:r>
-      <w:proofErr w:type="spellEnd"/>
-      <w:proofErr w:type="gramEnd"/>
-      <w:r>
-        <w:t xml:space="preserve"> 2016). </w:t>
-      </w:r>
-      <w:r>
-        <w:t xml:space="preserve"> The power of the </w:t>
-      </w:r>
-      <w:proofErr w:type="spellStart"/>
-      <w:r>
-        <w:t>gnotobiotic</w:t>
-      </w:r>
-      <w:proofErr w:type="spellEnd"/>
-      <w:r>
-        <w:t xml:space="preserve"> models can be further realized by inoculating either piglets or mice with human stool microbes. </w:t>
+        <w:t>Further, germ-free mice colonized with human feces were bred over several generations to create a cohort of mice with similar hu</w:t>
+      </w:r>
+      <w:r>
+        <w:t>man-derived microbiomes (Collins 2015)</w:t>
+      </w:r>
+      <w:r>
+        <w:t>.</w:t>
+      </w:r>
+      <w:r>
+        <w:t xml:space="preserve"> These mice were subsequently treated with a five-antibiotic cocktail to induce dysbiosis and then were successfully colonized by </w:t>
+      </w:r>
+      <w:r>
+        <w:rPr>
+          <w:i/>
+        </w:rPr>
+        <w:t xml:space="preserve">C. difficile </w:t>
+      </w:r>
+      <w:r>
+        <w:t xml:space="preserve">(Collins 2015). </w:t>
+      </w:r>
+      <w:r>
+        <w:t xml:space="preserve"> </w:t>
+      </w:r>
+      <w:r>
+        <w:t>While informative, t</w:t>
+      </w:r>
+      <w:r>
+        <w:t>hese studies were limited in their use of only one hu</w:t>
+      </w:r>
+      <w:r>
+        <w:t xml:space="preserve">man donor as input inoculum. </w:t>
       </w:r>
     </w:p>
     <w:p>
@@ -889,78 +725,34 @@
         <w:ind w:firstLine="360"/>
       </w:pPr>
       <w:r>
-        <w:t xml:space="preserve">Also done humanized pigs and then CDI. </w:t>
-      </w:r>
-    </w:p>
-    <w:p>
-      <w:pPr>
-        <w:ind w:firstLine="360"/>
-      </w:pPr>
-      <w:r>
-        <w:t>Further, (</w:t>
-      </w:r>
-      <w:proofErr w:type="spellStart"/>
-      <w:r>
-        <w:t>britton</w:t>
-      </w:r>
-      <w:proofErr w:type="spellEnd"/>
-      <w:r>
-        <w:t xml:space="preserve"> paper) </w:t>
-      </w:r>
-    </w:p>
-    <w:p>
-      <w:pPr>
-        <w:pStyle w:val="ListParagraph"/>
-        <w:numPr>
-          <w:ilvl w:val="0"/>
-          <w:numId w:val="1"/>
-        </w:numPr>
-      </w:pPr>
-      <w:r>
-        <w:t>Mouse models aren’t human models</w:t>
-      </w:r>
-    </w:p>
-    <w:p>
-      <w:pPr>
-        <w:pStyle w:val="ListParagraph"/>
-        <w:numPr>
-          <w:ilvl w:val="0"/>
-          <w:numId w:val="1"/>
-        </w:numPr>
-      </w:pPr>
-      <w:r>
-        <w:t>A need for understanding human microbe contribution to disease</w:t>
-      </w:r>
-    </w:p>
-    <w:p>
-      <w:pPr>
-        <w:pStyle w:val="ListParagraph"/>
-        <w:numPr>
-          <w:ilvl w:val="0"/>
-          <w:numId w:val="1"/>
-        </w:numPr>
-      </w:pPr>
+        <w:t>To test</w:t>
+      </w:r>
+      <w:r>
+        <w:t xml:space="preserve"> the diversi</w:t>
+      </w:r>
+      <w:r>
+        <w:t xml:space="preserve">ty of human microbiomes and their susceptibility to CDI, here we colonized germ-free mice with 16 different human stool donors. For the first time, we characterized human-associated microbiome response to </w:t>
+      </w:r>
+      <w:r>
+        <w:rPr>
+          <w:i/>
+        </w:rPr>
+        <w:t>C. difficile</w:t>
+      </w:r>
+      <w:r>
+        <w:t xml:space="preserve"> challenge. Additionally, the use of machine-learning models allowed us to build a predictive model that classified “at-risk” microbiomes prior to infection with </w:t>
+      </w:r>
+      <w:r>
+        <w:rPr>
+          <w:i/>
+        </w:rPr>
+        <w:t>C. difficile</w:t>
+      </w:r>
+      <w:r>
+        <w:t xml:space="preserve">. These findings show that human-associated microbiomes can be at risk for CDI even in the absence of antibiotics and that study of mice colonized with human feces provides a range of clinical outcomes. (this last line sucks)/ </w:t>
+      </w:r>
       <w:bookmarkStart w:id="0" w:name="_GoBack"/>
       <w:bookmarkEnd w:id="0"/>
-      <w:r>
-        <w:t xml:space="preserve">Here we (for the first time) blah </w:t>
-      </w:r>
-      <w:proofErr w:type="spellStart"/>
-      <w:r>
-        <w:t>blah</w:t>
-      </w:r>
-      <w:proofErr w:type="spellEnd"/>
-      <w:r>
-        <w:t xml:space="preserve"> </w:t>
-      </w:r>
-      <w:proofErr w:type="spellStart"/>
-      <w:r>
-        <w:t>blah</w:t>
-      </w:r>
-      <w:proofErr w:type="spellEnd"/>
-      <w:r>
-        <w:t xml:space="preserve"> </w:t>
-      </w:r>
     </w:p>
     <w:p>
       <w:pPr>
@@ -1000,16 +792,8 @@
         <w:rPr>
           <w:i/>
         </w:rPr>
-        <w:t xml:space="preserve">C. </w:t>
-      </w:r>
-      <w:proofErr w:type="spellStart"/>
-      <w:r>
-        <w:rPr>
-          <w:i/>
-        </w:rPr>
-        <w:t>difficile</w:t>
-      </w:r>
-      <w:proofErr w:type="spellEnd"/>
+        <w:t>C. difficile</w:t>
+      </w:r>
       <w:r>
         <w:t xml:space="preserve"> infection</w:t>
       </w:r>
@@ -1029,23 +813,7 @@
         <w:rPr>
           <w:i/>
         </w:rPr>
-        <w:t xml:space="preserve">C. </w:t>
-      </w:r>
-      <w:proofErr w:type="spellStart"/>
-      <w:proofErr w:type="gramStart"/>
-      <w:r>
-        <w:rPr>
-          <w:i/>
-        </w:rPr>
-        <w:t>difficile</w:t>
-      </w:r>
-      <w:proofErr w:type="spellEnd"/>
-      <w:proofErr w:type="gramEnd"/>
-      <w:r>
-        <w:rPr>
-          <w:i/>
-        </w:rPr>
-        <w:t xml:space="preserve"> </w:t>
+        <w:t xml:space="preserve">C. difficile </w:t>
       </w:r>
       <w:r>
         <w:t>infection dynamics</w:t>
@@ -1081,16 +849,8 @@
         <w:rPr>
           <w:i/>
         </w:rPr>
-        <w:t xml:space="preserve">C. </w:t>
-      </w:r>
-      <w:proofErr w:type="spellStart"/>
-      <w:r>
-        <w:rPr>
-          <w:i/>
-        </w:rPr>
-        <w:t>difficile</w:t>
-      </w:r>
-      <w:proofErr w:type="spellEnd"/>
+        <w:t>C. difficile</w:t>
+      </w:r>
       <w:r>
         <w:t xml:space="preserve"> CFU</w:t>
       </w:r>
@@ -1109,6 +869,18 @@
     </w:p>
     <w:p>
       <w:pPr>
+        <w:pStyle w:val="ListParagraph"/>
+        <w:numPr>
+          <w:ilvl w:val="0"/>
+          <w:numId w:val="2"/>
+        </w:numPr>
+      </w:pPr>
+      <w:r>
+        <w:t>histology</w:t>
+      </w:r>
+    </w:p>
+    <w:p>
+      <w:pPr>
         <w:rPr>
           <w:b/>
         </w:rPr>
@@ -1136,15 +908,7 @@
         </w:numPr>
       </w:pPr>
       <w:r>
-        <w:t xml:space="preserve">Discuss results, caveats about mouse weights and </w:t>
-      </w:r>
-      <w:proofErr w:type="spellStart"/>
-      <w:r>
-        <w:t>differneces</w:t>
-      </w:r>
-      <w:proofErr w:type="spellEnd"/>
-      <w:r>
-        <w:t xml:space="preserve"> </w:t>
+        <w:t xml:space="preserve">Discuss results, caveats about mouse weights and differneces </w:t>
       </w:r>
       <w:r>
         <w:t>between donors</w:t>
@@ -1207,15 +971,7 @@
         </w:numPr>
       </w:pPr>
       <w:r>
-        <w:t xml:space="preserve">Future work blah </w:t>
-      </w:r>
-      <w:proofErr w:type="spellStart"/>
-      <w:r>
-        <w:t>blah</w:t>
-      </w:r>
-      <w:proofErr w:type="spellEnd"/>
-      <w:r>
-        <w:t xml:space="preserve"> </w:t>
+        <w:t xml:space="preserve">Future work blah blah </w:t>
       </w:r>
     </w:p>
     <w:p>
@@ -1385,17 +1141,8 @@
           <w:b/>
           <w:i/>
         </w:rPr>
-        <w:t xml:space="preserve">C. </w:t>
-      </w:r>
-      <w:proofErr w:type="spellStart"/>
-      <w:r>
-        <w:rPr>
-          <w:b/>
-          <w:i/>
-        </w:rPr>
-        <w:t>difficile</w:t>
-      </w:r>
-      <w:proofErr w:type="spellEnd"/>
+        <w:t>C. difficile</w:t>
+      </w:r>
       <w:r>
         <w:rPr>
           <w:b/>
@@ -1507,44 +1254,20 @@
         <w:rPr>
           <w:i/>
         </w:rPr>
-        <w:t xml:space="preserve">C. </w:t>
-      </w:r>
-      <w:proofErr w:type="spellStart"/>
-      <w:r>
-        <w:rPr>
-          <w:i/>
-        </w:rPr>
-        <w:t>difficile</w:t>
-      </w:r>
-      <w:proofErr w:type="spellEnd"/>
+        <w:t>C. difficile</w:t>
+      </w:r>
       <w:r>
         <w:t xml:space="preserve"> infection</w:t>
       </w:r>
       <w:r>
-        <w:t xml:space="preserve">. A) Stool was collected from 16 healthy, diarrheal and CDI patients and inoculated into 3-4 germ-free mice per donor by oral gavage. After allowing the community to stabilize for 14 days, mice were orally </w:t>
-      </w:r>
-      <w:proofErr w:type="spellStart"/>
-      <w:r>
-        <w:t>gavaged</w:t>
-      </w:r>
-      <w:proofErr w:type="spellEnd"/>
-      <w:r>
-        <w:t xml:space="preserve"> with 100 spores of </w:t>
-      </w:r>
-      <w:r>
-        <w:rPr>
-          <w:i/>
-        </w:rPr>
-        <w:t xml:space="preserve">C. </w:t>
-      </w:r>
-      <w:proofErr w:type="spellStart"/>
-      <w:r>
-        <w:rPr>
-          <w:i/>
-        </w:rPr>
-        <w:t>difficile</w:t>
-      </w:r>
-      <w:proofErr w:type="spellEnd"/>
+        <w:t xml:space="preserve">. A) Stool was collected from 16 healthy, diarrheal and CDI patients and inoculated into 3-4 germ-free mice per donor by oral gavage. After allowing the community to stabilize for 14 days, mice were orally gavaged with 100 spores of </w:t>
+      </w:r>
+      <w:r>
+        <w:rPr>
+          <w:i/>
+        </w:rPr>
+        <w:t>C. difficile</w:t>
+      </w:r>
       <w:r>
         <w:t xml:space="preserve"> strain 431. Weight and stool CFU was monitored for up to 10 days post infection. </w:t>
       </w:r>
@@ -1552,13 +1275,8 @@
     <w:p/>
     <w:p/>
     <w:p>
-      <w:proofErr w:type="gramStart"/>
-      <w:r>
-        <w:t>Need  new</w:t>
-      </w:r>
-      <w:proofErr w:type="gramEnd"/>
-      <w:r>
-        <w:t xml:space="preserve"> NDMS by clinical outcome here </w:t>
+      <w:r>
+        <w:t xml:space="preserve">Need  new NDMS by clinical outcome here </w:t>
       </w:r>
     </w:p>
     <w:p/>
@@ -1588,19 +1306,8 @@
           <w:b/>
           <w:i/>
         </w:rPr>
-        <w:t xml:space="preserve">C. </w:t>
-      </w:r>
-      <w:proofErr w:type="spellStart"/>
-      <w:proofErr w:type="gramStart"/>
-      <w:r>
-        <w:rPr>
-          <w:b/>
-          <w:i/>
-        </w:rPr>
-        <w:t>difficile</w:t>
-      </w:r>
-      <w:proofErr w:type="spellEnd"/>
-      <w:proofErr w:type="gramEnd"/>
+        <w:t>C. difficile</w:t>
+      </w:r>
       <w:r>
         <w:rPr>
           <w:b/>
@@ -1746,18 +1453,8 @@
         <w:rPr>
           <w:i/>
         </w:rPr>
-        <w:t xml:space="preserve">C. </w:t>
-      </w:r>
-      <w:proofErr w:type="spellStart"/>
-      <w:proofErr w:type="gramStart"/>
-      <w:r>
-        <w:rPr>
-          <w:i/>
-        </w:rPr>
-        <w:t>difficile</w:t>
-      </w:r>
-      <w:proofErr w:type="spellEnd"/>
-      <w:proofErr w:type="gramEnd"/>
+        <w:t>C. difficile</w:t>
+      </w:r>
       <w:r>
         <w:t xml:space="preserve"> infection dynamics. </w:t>
       </w:r>
@@ -1768,16 +1465,8 @@
         <w:rPr>
           <w:i/>
         </w:rPr>
-        <w:t xml:space="preserve">C. </w:t>
-      </w:r>
-      <w:proofErr w:type="spellStart"/>
-      <w:r>
-        <w:rPr>
-          <w:i/>
-        </w:rPr>
-        <w:t>difficile</w:t>
-      </w:r>
-      <w:proofErr w:type="spellEnd"/>
+        <w:t>C. difficile</w:t>
+      </w:r>
       <w:r>
         <w:t xml:space="preserve"> CFU was enumerated by plating of mouse stool pellets daily. Each point represents a mouse and the lines represent the mean of mice in each cage</w:t>
       </w:r>
@@ -1785,15 +1474,7 @@
         <w:t xml:space="preserve"> and error bars are interquartile ranges</w:t>
       </w:r>
       <w:r>
-        <w:t xml:space="preserve">. Red lines and points correspond to mice that succumbed to severe </w:t>
-      </w:r>
-      <w:proofErr w:type="gramStart"/>
-      <w:r>
-        <w:t>disease,</w:t>
-      </w:r>
-      <w:proofErr w:type="gramEnd"/>
-      <w:r>
-        <w:t xml:space="preserve"> black lines and points correspond to mice that had mild or no disease. B) Mouse weights were recorded daily percent weight l</w:t>
+        <w:t>. Red lines and points correspond to mice that succumbed to severe disease, black lines and points correspond to mice that had mild or no disease. B) Mouse weights were recorded daily percent weight l</w:t>
       </w:r>
       <w:r>
         <w:t xml:space="preserve">oss calculated for each mouse. </w:t>
@@ -2049,17 +1730,8 @@
           <w:b/>
           <w:i/>
         </w:rPr>
-        <w:t xml:space="preserve">C. </w:t>
-      </w:r>
-      <w:proofErr w:type="spellStart"/>
-      <w:r>
-        <w:rPr>
-          <w:b/>
-          <w:i/>
-        </w:rPr>
-        <w:t>difficile</w:t>
-      </w:r>
-      <w:proofErr w:type="spellEnd"/>
+        <w:t>C. difficile</w:t>
+      </w:r>
       <w:r>
         <w:rPr>
           <w:b/>
@@ -2309,7 +1981,6 @@
       <w:r>
         <w:t xml:space="preserve">Figure 5. </w:t>
       </w:r>
-      <w:proofErr w:type="gramStart"/>
       <w:r>
         <w:t xml:space="preserve">Infection of mice with different </w:t>
       </w:r>
@@ -2317,37 +1988,17 @@
         <w:rPr>
           <w:i/>
         </w:rPr>
-        <w:t xml:space="preserve">C. </w:t>
-      </w:r>
-      <w:proofErr w:type="spellStart"/>
-      <w:r>
-        <w:rPr>
-          <w:i/>
-        </w:rPr>
-        <w:t>difficile</w:t>
-      </w:r>
-      <w:proofErr w:type="spellEnd"/>
-      <w:r>
-        <w:t xml:space="preserve"> strains.</w:t>
-      </w:r>
-      <w:proofErr w:type="gramEnd"/>
-      <w:r>
-        <w:t xml:space="preserve"> 3 strains of </w:t>
-      </w:r>
-      <w:r>
-        <w:rPr>
-          <w:i/>
-        </w:rPr>
-        <w:t xml:space="preserve">C. </w:t>
-      </w:r>
-      <w:proofErr w:type="spellStart"/>
-      <w:r>
-        <w:rPr>
-          <w:i/>
-        </w:rPr>
-        <w:t>difficile</w:t>
-      </w:r>
-      <w:proofErr w:type="spellEnd"/>
+        <w:t>C. difficile</w:t>
+      </w:r>
+      <w:r>
+        <w:t xml:space="preserve"> strains. 3 strains of </w:t>
+      </w:r>
+      <w:r>
+        <w:rPr>
+          <w:i/>
+        </w:rPr>
+        <w:t>C. difficile</w:t>
+      </w:r>
       <w:r>
         <w:t xml:space="preserve"> were used to infect mice colonized with susceptible (DA00578) or resistant (DA00369, DA00430) human donor stool. </w:t>
       </w:r>
@@ -2358,16 +2009,8 @@
         <w:rPr>
           <w:i/>
         </w:rPr>
-        <w:t xml:space="preserve">C. </w:t>
-      </w:r>
-      <w:proofErr w:type="spellStart"/>
-      <w:r>
-        <w:rPr>
-          <w:i/>
-        </w:rPr>
-        <w:t>difficile</w:t>
-      </w:r>
-      <w:proofErr w:type="spellEnd"/>
+        <w:t>C. difficile</w:t>
+      </w:r>
       <w:r>
         <w:t xml:space="preserve"> stool CFU was enumerated over 10 days. B) Percent weight loss was calculated each day for each mouse. In both plots, each mouse is a point and lines represent the mean of each cage. </w:t>
       </w:r>

</xml_diff>